<commit_message>
Atualização relatório e PPT
</commit_message>
<xml_diff>
--- a/Relatório tradutores.docx
+++ b/Relatório tradutores.docx
@@ -239,188 +239,6 @@
       <w:pPr>
         <w:rPr>
           <w:rFonts w:ascii="Arial" w:hAnsi="Arial" w:cs="Arial"/>
-          <w:b/>
-          <w:bCs/>
-          <w:sz w:val="24"/>
-          <w:szCs w:val="24"/>
-        </w:rPr>
-      </w:pPr>
-      <w:r>
-        <w:rPr>
-          <w:rFonts w:ascii="Arial" w:hAnsi="Arial" w:cs="Arial"/>
-          <w:b/>
-          <w:bCs/>
-          <w:sz w:val="24"/>
-          <w:szCs w:val="24"/>
-        </w:rPr>
-        <w:t>Tabela de Cadeias:</w:t>
-      </w:r>
-    </w:p>
-    <w:tbl>
-      <w:tblPr>
-        <w:tblStyle w:val="Tabelacomgrade"/>
-        <w:tblW w:w="0" w:type="auto"/>
-        <w:tblLook w:val="04A0" w:firstRow="1" w:lastRow="0" w:firstColumn="1" w:lastColumn="0" w:noHBand="0" w:noVBand="1"/>
-      </w:tblPr>
-      <w:tblGrid>
-        <w:gridCol w:w="4247"/>
-        <w:gridCol w:w="4247"/>
-      </w:tblGrid>
-      <w:tr>
-        <w:tc>
-          <w:tcPr>
-            <w:tcW w:w="4247" w:type="dxa"/>
-          </w:tcPr>
-          <w:p>
-            <w:pPr>
-              <w:rPr>
-                <w:rFonts w:ascii="Arial" w:hAnsi="Arial" w:cs="Arial"/>
-                <w:sz w:val="24"/>
-                <w:szCs w:val="24"/>
-              </w:rPr>
-            </w:pPr>
-          </w:p>
-        </w:tc>
-        <w:tc>
-          <w:tcPr>
-            <w:tcW w:w="4247" w:type="dxa"/>
-          </w:tcPr>
-          <w:p>
-            <w:pPr>
-              <w:rPr>
-                <w:rFonts w:ascii="Arial" w:hAnsi="Arial" w:cs="Arial"/>
-                <w:sz w:val="24"/>
-                <w:szCs w:val="24"/>
-              </w:rPr>
-            </w:pPr>
-          </w:p>
-        </w:tc>
-      </w:tr>
-      <w:tr>
-        <w:tc>
-          <w:tcPr>
-            <w:tcW w:w="4247" w:type="dxa"/>
-          </w:tcPr>
-          <w:p>
-            <w:pPr>
-              <w:rPr>
-                <w:rFonts w:ascii="Arial" w:hAnsi="Arial" w:cs="Arial"/>
-                <w:sz w:val="24"/>
-                <w:szCs w:val="24"/>
-              </w:rPr>
-            </w:pPr>
-          </w:p>
-        </w:tc>
-        <w:tc>
-          <w:tcPr>
-            <w:tcW w:w="4247" w:type="dxa"/>
-          </w:tcPr>
-          <w:p>
-            <w:pPr>
-              <w:rPr>
-                <w:rFonts w:ascii="Arial" w:hAnsi="Arial" w:cs="Arial"/>
-                <w:sz w:val="24"/>
-                <w:szCs w:val="24"/>
-              </w:rPr>
-            </w:pPr>
-          </w:p>
-        </w:tc>
-      </w:tr>
-      <w:tr>
-        <w:tc>
-          <w:tcPr>
-            <w:tcW w:w="4247" w:type="dxa"/>
-          </w:tcPr>
-          <w:p>
-            <w:pPr>
-              <w:rPr>
-                <w:rFonts w:ascii="Arial" w:hAnsi="Arial" w:cs="Arial"/>
-                <w:sz w:val="24"/>
-                <w:szCs w:val="24"/>
-              </w:rPr>
-            </w:pPr>
-          </w:p>
-        </w:tc>
-        <w:tc>
-          <w:tcPr>
-            <w:tcW w:w="4247" w:type="dxa"/>
-          </w:tcPr>
-          <w:p>
-            <w:pPr>
-              <w:rPr>
-                <w:rFonts w:ascii="Arial" w:hAnsi="Arial" w:cs="Arial"/>
-                <w:sz w:val="24"/>
-                <w:szCs w:val="24"/>
-              </w:rPr>
-            </w:pPr>
-          </w:p>
-        </w:tc>
-      </w:tr>
-      <w:tr>
-        <w:tc>
-          <w:tcPr>
-            <w:tcW w:w="4247" w:type="dxa"/>
-          </w:tcPr>
-          <w:p>
-            <w:pPr>
-              <w:rPr>
-                <w:rFonts w:ascii="Arial" w:hAnsi="Arial" w:cs="Arial"/>
-                <w:sz w:val="24"/>
-                <w:szCs w:val="24"/>
-              </w:rPr>
-            </w:pPr>
-          </w:p>
-        </w:tc>
-        <w:tc>
-          <w:tcPr>
-            <w:tcW w:w="4247" w:type="dxa"/>
-          </w:tcPr>
-          <w:p>
-            <w:pPr>
-              <w:rPr>
-                <w:rFonts w:ascii="Arial" w:hAnsi="Arial" w:cs="Arial"/>
-                <w:sz w:val="24"/>
-                <w:szCs w:val="24"/>
-              </w:rPr>
-            </w:pPr>
-          </w:p>
-        </w:tc>
-      </w:tr>
-      <w:tr>
-        <w:tc>
-          <w:tcPr>
-            <w:tcW w:w="4247" w:type="dxa"/>
-          </w:tcPr>
-          <w:p>
-            <w:pPr>
-              <w:rPr>
-                <w:rFonts w:ascii="Arial" w:hAnsi="Arial" w:cs="Arial"/>
-                <w:sz w:val="24"/>
-                <w:szCs w:val="24"/>
-              </w:rPr>
-            </w:pPr>
-          </w:p>
-        </w:tc>
-        <w:tc>
-          <w:tcPr>
-            <w:tcW w:w="4247" w:type="dxa"/>
-          </w:tcPr>
-          <w:p>
-            <w:pPr>
-              <w:rPr>
-                <w:rFonts w:ascii="Arial" w:hAnsi="Arial" w:cs="Arial"/>
-                <w:sz w:val="24"/>
-                <w:szCs w:val="24"/>
-              </w:rPr>
-            </w:pPr>
-          </w:p>
-        </w:tc>
-      </w:tr>
-    </w:tbl>
-    <w:p>
-      <w:pPr>
-        <w:rPr>
-          <w:rFonts w:ascii="Arial" w:hAnsi="Arial" w:cs="Arial"/>
           <w:sz w:val="24"/>
           <w:szCs w:val="24"/>
         </w:rPr>
@@ -475,6 +293,7 @@
       <w:r>
         <w:rPr>
           <w:rFonts w:ascii="Arial" w:hAnsi="Arial" w:cs="Arial"/>
+          <w:noProof/>
           <w:sz w:val="24"/>
           <w:szCs w:val="24"/>
         </w:rPr>
@@ -529,7 +348,6 @@
           <w:sz w:val="24"/>
           <w:szCs w:val="24"/>
         </w:rPr>
-        <w:lastRenderedPageBreak/>
         <w:t>Abaixo temos a saída que foi gerada ao interpretar este código:</w:t>
       </w:r>
     </w:p>
@@ -544,12 +362,14 @@
       <w:r>
         <w:rPr>
           <w:rFonts w:ascii="Arial" w:hAnsi="Arial" w:cs="Arial"/>
-          <w:sz w:val="24"/>
-          <w:szCs w:val="24"/>
-        </w:rPr>
+          <w:noProof/>
+          <w:sz w:val="24"/>
+          <w:szCs w:val="24"/>
+        </w:rPr>
+        <w:lastRenderedPageBreak/>
         <w:drawing>
-          <wp:inline distT="0" distB="0" distL="0" distR="0" wp14:anchorId="6632821D" wp14:editId="2987E8E7">
-            <wp:extent cx="5048250" cy="7038975"/>
+          <wp:inline distT="0" distB="0" distL="0" distR="0" wp14:anchorId="6632821D" wp14:editId="302947D6">
+            <wp:extent cx="5048250" cy="8658225"/>
             <wp:effectExtent l="0" t="0" r="0" b="9525"/>
             <wp:docPr id="776238514" name="Imagem 1" descr="Texto&#10;&#10;O conteúdo gerado por IA pode estar incorreto."/>
             <wp:cNvGraphicFramePr>
@@ -571,7 +391,7 @@
                   <pic:spPr>
                     <a:xfrm>
                       <a:off x="0" y="0"/>
-                      <a:ext cx="5054827" cy="7048146"/>
+                      <a:ext cx="5054833" cy="8669516"/>
                     </a:xfrm>
                     <a:prstGeom prst="rect">
                       <a:avLst/>
@@ -602,51 +422,8 @@
           <w:sz w:val="24"/>
           <w:szCs w:val="24"/>
         </w:rPr>
-        <w:t xml:space="preserve">Diferença de reconhecer </w:t>
-      </w:r>
-      <w:proofErr w:type="spellStart"/>
-      <w:r>
-        <w:rPr>
-          <w:rFonts w:ascii="Arial" w:hAnsi="Arial" w:cs="Arial"/>
-          <w:b/>
-          <w:bCs/>
-          <w:sz w:val="24"/>
-          <w:szCs w:val="24"/>
-        </w:rPr>
-        <w:t>if</w:t>
-      </w:r>
-      <w:proofErr w:type="spellEnd"/>
-      <w:r>
-        <w:rPr>
-          <w:rFonts w:ascii="Arial" w:hAnsi="Arial" w:cs="Arial"/>
-          <w:b/>
-          <w:bCs/>
-          <w:sz w:val="24"/>
-          <w:szCs w:val="24"/>
-        </w:rPr>
-        <w:t xml:space="preserve"> como </w:t>
-      </w:r>
-      <w:proofErr w:type="gramStart"/>
-      <w:r>
-        <w:rPr>
-          <w:rFonts w:ascii="Arial" w:hAnsi="Arial" w:cs="Arial"/>
-          <w:b/>
-          <w:bCs/>
-          <w:sz w:val="24"/>
-          <w:szCs w:val="24"/>
-        </w:rPr>
-        <w:t>palavra chave</w:t>
-      </w:r>
-      <w:proofErr w:type="gramEnd"/>
-      <w:r>
-        <w:rPr>
-          <w:rFonts w:ascii="Arial" w:hAnsi="Arial" w:cs="Arial"/>
-          <w:b/>
-          <w:bCs/>
-          <w:sz w:val="24"/>
-          <w:szCs w:val="24"/>
-        </w:rPr>
-        <w:t xml:space="preserve"> ou identificador:</w:t>
+        <w:lastRenderedPageBreak/>
+        <w:t>Tabela de Cadeias:</w:t>
       </w:r>
     </w:p>
     <w:p>
@@ -663,56 +440,2013 @@
           <w:sz w:val="24"/>
           <w:szCs w:val="24"/>
         </w:rPr>
-        <w:t xml:space="preserve">Na gramática contida no </w:t>
-      </w:r>
-      <w:proofErr w:type="gramStart"/>
-      <w:r>
-        <w:rPr>
-          <w:rFonts w:ascii="Arial" w:hAnsi="Arial" w:cs="Arial"/>
-          <w:sz w:val="24"/>
-          <w:szCs w:val="24"/>
-        </w:rPr>
-        <w:t>arquivo .g</w:t>
-      </w:r>
-      <w:proofErr w:type="gramEnd"/>
-      <w:r>
-        <w:rPr>
-          <w:rFonts w:ascii="Arial" w:hAnsi="Arial" w:cs="Arial"/>
-          <w:sz w:val="24"/>
-          <w:szCs w:val="24"/>
-        </w:rPr>
-        <w:t xml:space="preserve">4, temos o seguinte </w:t>
-      </w:r>
-      <w:proofErr w:type="spellStart"/>
-      <w:r>
-        <w:rPr>
-          <w:rFonts w:ascii="Arial" w:hAnsi="Arial" w:cs="Arial"/>
-          <w:sz w:val="24"/>
-          <w:szCs w:val="24"/>
-        </w:rPr>
-        <w:t>regex</w:t>
-      </w:r>
-      <w:proofErr w:type="spellEnd"/>
-      <w:r>
-        <w:rPr>
-          <w:rFonts w:ascii="Arial" w:hAnsi="Arial" w:cs="Arial"/>
-          <w:sz w:val="24"/>
-          <w:szCs w:val="24"/>
-        </w:rPr>
-        <w:t>:</w:t>
-      </w:r>
+        <w:t>A tabela de cadeias abaixo considera a mesma entrada acima</w:t>
+      </w:r>
+    </w:p>
+    <w:tbl>
+      <w:tblPr>
+        <w:tblStyle w:val="Tabelacomgrade"/>
+        <w:tblW w:w="8954" w:type="dxa"/>
+        <w:tblLook w:val="04A0" w:firstRow="1" w:lastRow="0" w:firstColumn="1" w:lastColumn="0" w:noHBand="0" w:noVBand="1"/>
+      </w:tblPr>
+      <w:tblGrid>
+        <w:gridCol w:w="1407"/>
+        <w:gridCol w:w="2520"/>
+        <w:gridCol w:w="1717"/>
+        <w:gridCol w:w="1664"/>
+        <w:gridCol w:w="1646"/>
+      </w:tblGrid>
+      <w:tr>
+        <w:trPr>
+          <w:trHeight w:val="642"/>
+        </w:trPr>
+        <w:tc>
+          <w:tcPr>
+            <w:tcW w:w="1407" w:type="dxa"/>
+          </w:tcPr>
+          <w:p>
+            <w:pPr>
+              <w:rPr>
+                <w:rFonts w:ascii="Arial" w:hAnsi="Arial" w:cs="Arial"/>
+                <w:sz w:val="24"/>
+                <w:szCs w:val="24"/>
+              </w:rPr>
+            </w:pPr>
+            <w:r>
+              <w:rPr>
+                <w:rFonts w:ascii="Arial" w:hAnsi="Arial" w:cs="Arial"/>
+                <w:sz w:val="24"/>
+                <w:szCs w:val="24"/>
+              </w:rPr>
+              <w:t>Id</w:t>
+            </w:r>
+          </w:p>
+        </w:tc>
+        <w:tc>
+          <w:tcPr>
+            <w:tcW w:w="2520" w:type="dxa"/>
+          </w:tcPr>
+          <w:p>
+            <w:pPr>
+              <w:rPr>
+                <w:rFonts w:ascii="Arial" w:hAnsi="Arial" w:cs="Arial"/>
+                <w:sz w:val="24"/>
+                <w:szCs w:val="24"/>
+              </w:rPr>
+            </w:pPr>
+            <w:r>
+              <w:rPr>
+                <w:rFonts w:ascii="Arial" w:hAnsi="Arial" w:cs="Arial"/>
+                <w:sz w:val="24"/>
+                <w:szCs w:val="24"/>
+              </w:rPr>
+              <w:t>Lexema</w:t>
+            </w:r>
+          </w:p>
+        </w:tc>
+        <w:tc>
+          <w:tcPr>
+            <w:tcW w:w="1717" w:type="dxa"/>
+          </w:tcPr>
+          <w:p>
+            <w:pPr>
+              <w:rPr>
+                <w:rFonts w:ascii="Arial" w:hAnsi="Arial" w:cs="Arial"/>
+                <w:sz w:val="24"/>
+                <w:szCs w:val="24"/>
+              </w:rPr>
+            </w:pPr>
+            <w:r>
+              <w:rPr>
+                <w:rFonts w:ascii="Arial" w:hAnsi="Arial" w:cs="Arial"/>
+                <w:sz w:val="24"/>
+                <w:szCs w:val="24"/>
+              </w:rPr>
+              <w:t>Tokens</w:t>
+            </w:r>
+          </w:p>
+        </w:tc>
+        <w:tc>
+          <w:tcPr>
+            <w:tcW w:w="1664" w:type="dxa"/>
+          </w:tcPr>
+          <w:p>
+            <w:pPr>
+              <w:rPr>
+                <w:rFonts w:ascii="Arial" w:hAnsi="Arial" w:cs="Arial"/>
+                <w:sz w:val="24"/>
+                <w:szCs w:val="24"/>
+              </w:rPr>
+            </w:pPr>
+            <w:r>
+              <w:rPr>
+                <w:rFonts w:ascii="Arial" w:hAnsi="Arial" w:cs="Arial"/>
+                <w:sz w:val="24"/>
+                <w:szCs w:val="24"/>
+              </w:rPr>
+              <w:t>Primeira ocorrência</w:t>
+            </w:r>
+          </w:p>
+        </w:tc>
+        <w:tc>
+          <w:tcPr>
+            <w:tcW w:w="1646" w:type="dxa"/>
+          </w:tcPr>
+          <w:p>
+            <w:pPr>
+              <w:rPr>
+                <w:rFonts w:ascii="Arial" w:hAnsi="Arial" w:cs="Arial"/>
+                <w:sz w:val="24"/>
+                <w:szCs w:val="24"/>
+              </w:rPr>
+            </w:pPr>
+            <w:r>
+              <w:rPr>
+                <w:rFonts w:ascii="Arial" w:hAnsi="Arial" w:cs="Arial"/>
+                <w:sz w:val="24"/>
+                <w:szCs w:val="24"/>
+              </w:rPr>
+              <w:t>contagem</w:t>
+            </w:r>
+          </w:p>
+        </w:tc>
+      </w:tr>
+      <w:tr>
+        <w:trPr>
+          <w:trHeight w:val="338"/>
+        </w:trPr>
+        <w:tc>
+          <w:tcPr>
+            <w:tcW w:w="1407" w:type="dxa"/>
+          </w:tcPr>
+          <w:p>
+            <w:pPr>
+              <w:rPr>
+                <w:rFonts w:ascii="Arial" w:hAnsi="Arial" w:cs="Arial"/>
+                <w:sz w:val="24"/>
+                <w:szCs w:val="24"/>
+              </w:rPr>
+            </w:pPr>
+            <w:r>
+              <w:rPr>
+                <w:rFonts w:ascii="Arial" w:hAnsi="Arial" w:cs="Arial"/>
+                <w:sz w:val="24"/>
+                <w:szCs w:val="24"/>
+              </w:rPr>
+              <w:t>0</w:t>
+            </w:r>
+          </w:p>
+        </w:tc>
+        <w:tc>
+          <w:tcPr>
+            <w:tcW w:w="2520" w:type="dxa"/>
+          </w:tcPr>
+          <w:p>
+            <w:pPr>
+              <w:rPr>
+                <w:rFonts w:ascii="Arial" w:hAnsi="Arial" w:cs="Arial"/>
+                <w:sz w:val="24"/>
+                <w:szCs w:val="24"/>
+              </w:rPr>
+            </w:pPr>
+            <w:r>
+              <w:rPr>
+                <w:rFonts w:ascii="Arial" w:hAnsi="Arial" w:cs="Arial"/>
+                <w:sz w:val="24"/>
+                <w:szCs w:val="24"/>
+              </w:rPr>
+              <w:t>x</w:t>
+            </w:r>
+          </w:p>
+        </w:tc>
+        <w:tc>
+          <w:tcPr>
+            <w:tcW w:w="1717" w:type="dxa"/>
+          </w:tcPr>
+          <w:p>
+            <w:pPr>
+              <w:rPr>
+                <w:rFonts w:ascii="Arial" w:hAnsi="Arial" w:cs="Arial"/>
+                <w:sz w:val="24"/>
+                <w:szCs w:val="24"/>
+              </w:rPr>
+            </w:pPr>
+            <w:r>
+              <w:rPr>
+                <w:rFonts w:ascii="Arial" w:hAnsi="Arial" w:cs="Arial"/>
+                <w:sz w:val="24"/>
+                <w:szCs w:val="24"/>
+              </w:rPr>
+              <w:t>Identificador</w:t>
+            </w:r>
+          </w:p>
+        </w:tc>
+        <w:tc>
+          <w:tcPr>
+            <w:tcW w:w="1664" w:type="dxa"/>
+          </w:tcPr>
+          <w:p>
+            <w:pPr>
+              <w:rPr>
+                <w:rFonts w:ascii="Arial" w:hAnsi="Arial" w:cs="Arial"/>
+                <w:sz w:val="24"/>
+                <w:szCs w:val="24"/>
+              </w:rPr>
+            </w:pPr>
+            <w:r>
+              <w:rPr>
+                <w:rFonts w:ascii="Arial" w:hAnsi="Arial" w:cs="Arial"/>
+                <w:sz w:val="24"/>
+                <w:szCs w:val="24"/>
+              </w:rPr>
+              <w:t>1:1</w:t>
+            </w:r>
+          </w:p>
+        </w:tc>
+        <w:tc>
+          <w:tcPr>
+            <w:tcW w:w="1646" w:type="dxa"/>
+          </w:tcPr>
+          <w:p>
+            <w:pPr>
+              <w:rPr>
+                <w:rFonts w:ascii="Arial" w:hAnsi="Arial" w:cs="Arial"/>
+                <w:sz w:val="24"/>
+                <w:szCs w:val="24"/>
+              </w:rPr>
+            </w:pPr>
+            <w:r>
+              <w:rPr>
+                <w:rFonts w:ascii="Arial" w:hAnsi="Arial" w:cs="Arial"/>
+                <w:sz w:val="24"/>
+                <w:szCs w:val="24"/>
+              </w:rPr>
+              <w:t>3</w:t>
+            </w:r>
+          </w:p>
+        </w:tc>
+      </w:tr>
+      <w:tr>
+        <w:trPr>
+          <w:trHeight w:val="321"/>
+        </w:trPr>
+        <w:tc>
+          <w:tcPr>
+            <w:tcW w:w="1407" w:type="dxa"/>
+          </w:tcPr>
+          <w:p>
+            <w:pPr>
+              <w:rPr>
+                <w:rFonts w:ascii="Arial" w:hAnsi="Arial" w:cs="Arial"/>
+                <w:sz w:val="24"/>
+                <w:szCs w:val="24"/>
+              </w:rPr>
+            </w:pPr>
+            <w:r>
+              <w:rPr>
+                <w:rFonts w:ascii="Arial" w:hAnsi="Arial" w:cs="Arial"/>
+                <w:sz w:val="24"/>
+                <w:szCs w:val="24"/>
+              </w:rPr>
+              <w:t>1</w:t>
+            </w:r>
+          </w:p>
+        </w:tc>
+        <w:tc>
+          <w:tcPr>
+            <w:tcW w:w="2520" w:type="dxa"/>
+          </w:tcPr>
+          <w:p>
+            <w:pPr>
+              <w:rPr>
+                <w:rFonts w:ascii="Arial" w:hAnsi="Arial" w:cs="Arial"/>
+                <w:sz w:val="24"/>
+                <w:szCs w:val="24"/>
+              </w:rPr>
+            </w:pPr>
+            <w:r>
+              <w:rPr>
+                <w:rFonts w:ascii="Arial" w:hAnsi="Arial" w:cs="Arial"/>
+                <w:sz w:val="24"/>
+                <w:szCs w:val="24"/>
+              </w:rPr>
+              <w:t>y</w:t>
+            </w:r>
+          </w:p>
+        </w:tc>
+        <w:tc>
+          <w:tcPr>
+            <w:tcW w:w="1717" w:type="dxa"/>
+          </w:tcPr>
+          <w:p>
+            <w:pPr>
+              <w:rPr>
+                <w:rFonts w:ascii="Arial" w:hAnsi="Arial" w:cs="Arial"/>
+                <w:sz w:val="24"/>
+                <w:szCs w:val="24"/>
+              </w:rPr>
+            </w:pPr>
+            <w:r>
+              <w:rPr>
+                <w:rFonts w:ascii="Arial" w:hAnsi="Arial" w:cs="Arial"/>
+                <w:sz w:val="24"/>
+                <w:szCs w:val="24"/>
+              </w:rPr>
+              <w:t>Identificador</w:t>
+            </w:r>
+          </w:p>
+        </w:tc>
+        <w:tc>
+          <w:tcPr>
+            <w:tcW w:w="1664" w:type="dxa"/>
+          </w:tcPr>
+          <w:p>
+            <w:pPr>
+              <w:rPr>
+                <w:rFonts w:ascii="Arial" w:hAnsi="Arial" w:cs="Arial"/>
+                <w:sz w:val="24"/>
+                <w:szCs w:val="24"/>
+              </w:rPr>
+            </w:pPr>
+            <w:r>
+              <w:rPr>
+                <w:rFonts w:ascii="Arial" w:hAnsi="Arial" w:cs="Arial"/>
+                <w:sz w:val="24"/>
+                <w:szCs w:val="24"/>
+              </w:rPr>
+              <w:t>2:1</w:t>
+            </w:r>
+          </w:p>
+        </w:tc>
+        <w:tc>
+          <w:tcPr>
+            <w:tcW w:w="1646" w:type="dxa"/>
+          </w:tcPr>
+          <w:p>
+            <w:pPr>
+              <w:rPr>
+                <w:rFonts w:ascii="Arial" w:hAnsi="Arial" w:cs="Arial"/>
+                <w:sz w:val="24"/>
+                <w:szCs w:val="24"/>
+              </w:rPr>
+            </w:pPr>
+            <w:r>
+              <w:rPr>
+                <w:rFonts w:ascii="Arial" w:hAnsi="Arial" w:cs="Arial"/>
+                <w:sz w:val="24"/>
+                <w:szCs w:val="24"/>
+              </w:rPr>
+              <w:t>2</w:t>
+            </w:r>
+          </w:p>
+        </w:tc>
+      </w:tr>
+      <w:tr>
+        <w:trPr>
+          <w:trHeight w:val="321"/>
+        </w:trPr>
+        <w:tc>
+          <w:tcPr>
+            <w:tcW w:w="1407" w:type="dxa"/>
+          </w:tcPr>
+          <w:p>
+            <w:pPr>
+              <w:rPr>
+                <w:rFonts w:ascii="Arial" w:hAnsi="Arial" w:cs="Arial"/>
+                <w:sz w:val="24"/>
+                <w:szCs w:val="24"/>
+              </w:rPr>
+            </w:pPr>
+            <w:r>
+              <w:rPr>
+                <w:rFonts w:ascii="Arial" w:hAnsi="Arial" w:cs="Arial"/>
+                <w:sz w:val="24"/>
+                <w:szCs w:val="24"/>
+              </w:rPr>
+              <w:t>2</w:t>
+            </w:r>
+          </w:p>
+        </w:tc>
+        <w:tc>
+          <w:tcPr>
+            <w:tcW w:w="2520" w:type="dxa"/>
+          </w:tcPr>
+          <w:p>
+            <w:pPr>
+              <w:rPr>
+                <w:rFonts w:ascii="Arial" w:hAnsi="Arial" w:cs="Arial"/>
+                <w:sz w:val="24"/>
+                <w:szCs w:val="24"/>
+              </w:rPr>
+            </w:pPr>
+            <w:r>
+              <w:rPr>
+                <w:rFonts w:ascii="Arial" w:hAnsi="Arial" w:cs="Arial"/>
+                <w:sz w:val="24"/>
+                <w:szCs w:val="24"/>
+              </w:rPr>
+              <w:t>10</w:t>
+            </w:r>
+          </w:p>
+        </w:tc>
+        <w:tc>
+          <w:tcPr>
+            <w:tcW w:w="1717" w:type="dxa"/>
+          </w:tcPr>
+          <w:p>
+            <w:pPr>
+              <w:rPr>
+                <w:rFonts w:ascii="Arial" w:hAnsi="Arial" w:cs="Arial"/>
+                <w:sz w:val="24"/>
+                <w:szCs w:val="24"/>
+              </w:rPr>
+            </w:pPr>
+            <w:r>
+              <w:rPr>
+                <w:rFonts w:ascii="Arial" w:hAnsi="Arial" w:cs="Arial"/>
+                <w:sz w:val="24"/>
+                <w:szCs w:val="24"/>
+              </w:rPr>
+              <w:t>Numeral</w:t>
+            </w:r>
+          </w:p>
+        </w:tc>
+        <w:tc>
+          <w:tcPr>
+            <w:tcW w:w="1664" w:type="dxa"/>
+          </w:tcPr>
+          <w:p>
+            <w:pPr>
+              <w:rPr>
+                <w:rFonts w:ascii="Arial" w:hAnsi="Arial" w:cs="Arial"/>
+                <w:sz w:val="24"/>
+                <w:szCs w:val="24"/>
+              </w:rPr>
+            </w:pPr>
+            <w:r>
+              <w:rPr>
+                <w:rFonts w:ascii="Arial" w:hAnsi="Arial" w:cs="Arial"/>
+                <w:sz w:val="24"/>
+                <w:szCs w:val="24"/>
+              </w:rPr>
+              <w:t>1:5</w:t>
+            </w:r>
+          </w:p>
+        </w:tc>
+        <w:tc>
+          <w:tcPr>
+            <w:tcW w:w="1646" w:type="dxa"/>
+          </w:tcPr>
+          <w:p>
+            <w:pPr>
+              <w:rPr>
+                <w:rFonts w:ascii="Arial" w:hAnsi="Arial" w:cs="Arial"/>
+                <w:sz w:val="24"/>
+                <w:szCs w:val="24"/>
+              </w:rPr>
+            </w:pPr>
+            <w:r>
+              <w:rPr>
+                <w:rFonts w:ascii="Arial" w:hAnsi="Arial" w:cs="Arial"/>
+                <w:sz w:val="24"/>
+                <w:szCs w:val="24"/>
+              </w:rPr>
+              <w:t>3</w:t>
+            </w:r>
+          </w:p>
+        </w:tc>
+      </w:tr>
+      <w:tr>
+        <w:trPr>
+          <w:trHeight w:val="321"/>
+        </w:trPr>
+        <w:tc>
+          <w:tcPr>
+            <w:tcW w:w="1407" w:type="dxa"/>
+          </w:tcPr>
+          <w:p>
+            <w:pPr>
+              <w:rPr>
+                <w:rFonts w:ascii="Arial" w:hAnsi="Arial" w:cs="Arial"/>
+                <w:sz w:val="24"/>
+                <w:szCs w:val="24"/>
+              </w:rPr>
+            </w:pPr>
+            <w:r>
+              <w:rPr>
+                <w:rFonts w:ascii="Arial" w:hAnsi="Arial" w:cs="Arial"/>
+                <w:sz w:val="24"/>
+                <w:szCs w:val="24"/>
+              </w:rPr>
+              <w:t>3</w:t>
+            </w:r>
+          </w:p>
+        </w:tc>
+        <w:tc>
+          <w:tcPr>
+            <w:tcW w:w="2520" w:type="dxa"/>
+          </w:tcPr>
+          <w:p>
+            <w:pPr>
+              <w:rPr>
+                <w:rFonts w:ascii="Arial" w:hAnsi="Arial" w:cs="Arial"/>
+                <w:sz w:val="24"/>
+                <w:szCs w:val="24"/>
+              </w:rPr>
+            </w:pPr>
+            <w:r>
+              <w:rPr>
+                <w:rFonts w:ascii="Arial" w:hAnsi="Arial" w:cs="Arial"/>
+                <w:sz w:val="24"/>
+                <w:szCs w:val="24"/>
+              </w:rPr>
+              <w:t>20</w:t>
+            </w:r>
+          </w:p>
+        </w:tc>
+        <w:tc>
+          <w:tcPr>
+            <w:tcW w:w="1717" w:type="dxa"/>
+          </w:tcPr>
+          <w:p>
+            <w:pPr>
+              <w:rPr>
+                <w:rFonts w:ascii="Arial" w:hAnsi="Arial" w:cs="Arial"/>
+                <w:sz w:val="24"/>
+                <w:szCs w:val="24"/>
+              </w:rPr>
+            </w:pPr>
+            <w:r>
+              <w:rPr>
+                <w:rFonts w:ascii="Arial" w:hAnsi="Arial" w:cs="Arial"/>
+                <w:sz w:val="24"/>
+                <w:szCs w:val="24"/>
+              </w:rPr>
+              <w:t>Numeral</w:t>
+            </w:r>
+          </w:p>
+        </w:tc>
+        <w:tc>
+          <w:tcPr>
+            <w:tcW w:w="1664" w:type="dxa"/>
+          </w:tcPr>
+          <w:p>
+            <w:pPr>
+              <w:rPr>
+                <w:rFonts w:ascii="Arial" w:hAnsi="Arial" w:cs="Arial"/>
+                <w:sz w:val="24"/>
+                <w:szCs w:val="24"/>
+              </w:rPr>
+            </w:pPr>
+            <w:r>
+              <w:rPr>
+                <w:rFonts w:ascii="Arial" w:hAnsi="Arial" w:cs="Arial"/>
+                <w:sz w:val="24"/>
+                <w:szCs w:val="24"/>
+              </w:rPr>
+              <w:t>2:5</w:t>
+            </w:r>
+          </w:p>
+        </w:tc>
+        <w:tc>
+          <w:tcPr>
+            <w:tcW w:w="1646" w:type="dxa"/>
+          </w:tcPr>
+          <w:p>
+            <w:pPr>
+              <w:rPr>
+                <w:rFonts w:ascii="Arial" w:hAnsi="Arial" w:cs="Arial"/>
+                <w:sz w:val="24"/>
+                <w:szCs w:val="24"/>
+              </w:rPr>
+            </w:pPr>
+            <w:r>
+              <w:rPr>
+                <w:rFonts w:ascii="Arial" w:hAnsi="Arial" w:cs="Arial"/>
+                <w:sz w:val="24"/>
+                <w:szCs w:val="24"/>
+              </w:rPr>
+              <w:t>1</w:t>
+            </w:r>
+          </w:p>
+        </w:tc>
+      </w:tr>
+      <w:tr>
+        <w:trPr>
+          <w:trHeight w:val="303"/>
+        </w:trPr>
+        <w:tc>
+          <w:tcPr>
+            <w:tcW w:w="1407" w:type="dxa"/>
+          </w:tcPr>
+          <w:p>
+            <w:pPr>
+              <w:rPr>
+                <w:rFonts w:ascii="Arial" w:hAnsi="Arial" w:cs="Arial"/>
+                <w:sz w:val="24"/>
+                <w:szCs w:val="24"/>
+              </w:rPr>
+            </w:pPr>
+            <w:r>
+              <w:rPr>
+                <w:rFonts w:ascii="Arial" w:hAnsi="Arial" w:cs="Arial"/>
+                <w:sz w:val="24"/>
+                <w:szCs w:val="24"/>
+              </w:rPr>
+              <w:t>4</w:t>
+            </w:r>
+          </w:p>
+        </w:tc>
+        <w:tc>
+          <w:tcPr>
+            <w:tcW w:w="2520" w:type="dxa"/>
+          </w:tcPr>
+          <w:p>
+            <w:pPr>
+              <w:rPr>
+                <w:rFonts w:ascii="Arial" w:hAnsi="Arial" w:cs="Arial"/>
+                <w:sz w:val="24"/>
+                <w:szCs w:val="24"/>
+              </w:rPr>
+            </w:pPr>
+            <w:r>
+              <w:rPr>
+                <w:rFonts w:ascii="Arial" w:hAnsi="Arial" w:cs="Arial"/>
+                <w:sz w:val="24"/>
+                <w:szCs w:val="24"/>
+              </w:rPr>
+              <w:t>minhaVariavelGrande</w:t>
+            </w:r>
+          </w:p>
+        </w:tc>
+        <w:tc>
+          <w:tcPr>
+            <w:tcW w:w="1717" w:type="dxa"/>
+          </w:tcPr>
+          <w:p>
+            <w:pPr>
+              <w:rPr>
+                <w:rFonts w:ascii="Arial" w:hAnsi="Arial" w:cs="Arial"/>
+                <w:sz w:val="24"/>
+                <w:szCs w:val="24"/>
+              </w:rPr>
+            </w:pPr>
+            <w:r>
+              <w:rPr>
+                <w:rFonts w:ascii="Arial" w:hAnsi="Arial" w:cs="Arial"/>
+                <w:sz w:val="24"/>
+                <w:szCs w:val="24"/>
+              </w:rPr>
+              <w:t>Identificador</w:t>
+            </w:r>
+          </w:p>
+        </w:tc>
+        <w:tc>
+          <w:tcPr>
+            <w:tcW w:w="1664" w:type="dxa"/>
+          </w:tcPr>
+          <w:p>
+            <w:pPr>
+              <w:rPr>
+                <w:rFonts w:ascii="Arial" w:hAnsi="Arial" w:cs="Arial"/>
+                <w:sz w:val="24"/>
+                <w:szCs w:val="24"/>
+              </w:rPr>
+            </w:pPr>
+            <w:r>
+              <w:rPr>
+                <w:rFonts w:ascii="Arial" w:hAnsi="Arial" w:cs="Arial"/>
+                <w:sz w:val="24"/>
+                <w:szCs w:val="24"/>
+              </w:rPr>
+              <w:t>4:1</w:t>
+            </w:r>
+          </w:p>
+        </w:tc>
+        <w:tc>
+          <w:tcPr>
+            <w:tcW w:w="1646" w:type="dxa"/>
+          </w:tcPr>
+          <w:p>
+            <w:pPr>
+              <w:rPr>
+                <w:rFonts w:ascii="Arial" w:hAnsi="Arial" w:cs="Arial"/>
+                <w:sz w:val="24"/>
+                <w:szCs w:val="24"/>
+              </w:rPr>
+            </w:pPr>
+            <w:r>
+              <w:rPr>
+                <w:rFonts w:ascii="Arial" w:hAnsi="Arial" w:cs="Arial"/>
+                <w:sz w:val="24"/>
+                <w:szCs w:val="24"/>
+              </w:rPr>
+              <w:t>5</w:t>
+            </w:r>
+          </w:p>
+        </w:tc>
+      </w:tr>
+      <w:tr>
+        <w:trPr>
+          <w:trHeight w:val="303"/>
+        </w:trPr>
+        <w:tc>
+          <w:tcPr>
+            <w:tcW w:w="1407" w:type="dxa"/>
+          </w:tcPr>
+          <w:p>
+            <w:pPr>
+              <w:rPr>
+                <w:rFonts w:ascii="Arial" w:hAnsi="Arial" w:cs="Arial"/>
+                <w:sz w:val="24"/>
+                <w:szCs w:val="24"/>
+              </w:rPr>
+            </w:pPr>
+            <w:r>
+              <w:rPr>
+                <w:rFonts w:ascii="Arial" w:hAnsi="Arial" w:cs="Arial"/>
+                <w:sz w:val="24"/>
+                <w:szCs w:val="24"/>
+              </w:rPr>
+              <w:t>5</w:t>
+            </w:r>
+          </w:p>
+        </w:tc>
+        <w:tc>
+          <w:tcPr>
+            <w:tcW w:w="2520" w:type="dxa"/>
+          </w:tcPr>
+          <w:p>
+            <w:pPr>
+              <w:rPr>
+                <w:rFonts w:ascii="Arial" w:hAnsi="Arial" w:cs="Arial"/>
+                <w:sz w:val="24"/>
+                <w:szCs w:val="24"/>
+              </w:rPr>
+            </w:pPr>
+            <w:r>
+              <w:rPr>
+                <w:rFonts w:ascii="Arial" w:hAnsi="Arial" w:cs="Arial"/>
+                <w:sz w:val="24"/>
+                <w:szCs w:val="24"/>
+              </w:rPr>
+              <w:t>15</w:t>
+            </w:r>
+          </w:p>
+        </w:tc>
+        <w:tc>
+          <w:tcPr>
+            <w:tcW w:w="1717" w:type="dxa"/>
+          </w:tcPr>
+          <w:p>
+            <w:pPr>
+              <w:rPr>
+                <w:rFonts w:ascii="Arial" w:hAnsi="Arial" w:cs="Arial"/>
+                <w:sz w:val="24"/>
+                <w:szCs w:val="24"/>
+              </w:rPr>
+            </w:pPr>
+            <w:r>
+              <w:rPr>
+                <w:rFonts w:ascii="Arial" w:hAnsi="Arial" w:cs="Arial"/>
+                <w:sz w:val="24"/>
+                <w:szCs w:val="24"/>
+              </w:rPr>
+              <w:t>Numeral</w:t>
+            </w:r>
+          </w:p>
+        </w:tc>
+        <w:tc>
+          <w:tcPr>
+            <w:tcW w:w="1664" w:type="dxa"/>
+          </w:tcPr>
+          <w:p>
+            <w:pPr>
+              <w:rPr>
+                <w:rFonts w:ascii="Arial" w:hAnsi="Arial" w:cs="Arial"/>
+                <w:sz w:val="24"/>
+                <w:szCs w:val="24"/>
+              </w:rPr>
+            </w:pPr>
+            <w:r>
+              <w:rPr>
+                <w:rFonts w:ascii="Arial" w:hAnsi="Arial" w:cs="Arial"/>
+                <w:sz w:val="24"/>
+                <w:szCs w:val="24"/>
+              </w:rPr>
+              <w:t>6:27</w:t>
+            </w:r>
+          </w:p>
+        </w:tc>
+        <w:tc>
+          <w:tcPr>
+            <w:tcW w:w="1646" w:type="dxa"/>
+          </w:tcPr>
+          <w:p>
+            <w:pPr>
+              <w:rPr>
+                <w:rFonts w:ascii="Arial" w:hAnsi="Arial" w:cs="Arial"/>
+                <w:sz w:val="24"/>
+                <w:szCs w:val="24"/>
+              </w:rPr>
+            </w:pPr>
+            <w:r>
+              <w:rPr>
+                <w:rFonts w:ascii="Arial" w:hAnsi="Arial" w:cs="Arial"/>
+                <w:sz w:val="24"/>
+                <w:szCs w:val="24"/>
+              </w:rPr>
+              <w:t>1</w:t>
+            </w:r>
+          </w:p>
+        </w:tc>
+      </w:tr>
+      <w:tr>
+        <w:trPr>
+          <w:trHeight w:val="303"/>
+        </w:trPr>
+        <w:tc>
+          <w:tcPr>
+            <w:tcW w:w="1407" w:type="dxa"/>
+          </w:tcPr>
+          <w:p>
+            <w:pPr>
+              <w:rPr>
+                <w:rFonts w:ascii="Arial" w:hAnsi="Arial" w:cs="Arial"/>
+                <w:sz w:val="24"/>
+                <w:szCs w:val="24"/>
+              </w:rPr>
+            </w:pPr>
+            <w:r>
+              <w:rPr>
+                <w:rFonts w:ascii="Arial" w:hAnsi="Arial" w:cs="Arial"/>
+                <w:sz w:val="24"/>
+                <w:szCs w:val="24"/>
+              </w:rPr>
+              <w:t>6</w:t>
+            </w:r>
+          </w:p>
+        </w:tc>
+        <w:tc>
+          <w:tcPr>
+            <w:tcW w:w="2520" w:type="dxa"/>
+          </w:tcPr>
+          <w:p>
+            <w:pPr>
+              <w:rPr>
+                <w:rFonts w:ascii="Arial" w:hAnsi="Arial" w:cs="Arial"/>
+                <w:sz w:val="24"/>
+                <w:szCs w:val="24"/>
+              </w:rPr>
+            </w:pPr>
+            <w:r>
+              <w:rPr>
+                <w:rFonts w:ascii="Arial" w:hAnsi="Arial" w:cs="Arial"/>
+                <w:sz w:val="24"/>
+                <w:szCs w:val="24"/>
+              </w:rPr>
+              <w:t>resultado</w:t>
+            </w:r>
+          </w:p>
+        </w:tc>
+        <w:tc>
+          <w:tcPr>
+            <w:tcW w:w="1717" w:type="dxa"/>
+          </w:tcPr>
+          <w:p>
+            <w:pPr>
+              <w:rPr>
+                <w:rFonts w:ascii="Arial" w:hAnsi="Arial" w:cs="Arial"/>
+                <w:sz w:val="24"/>
+                <w:szCs w:val="24"/>
+              </w:rPr>
+            </w:pPr>
+            <w:r>
+              <w:rPr>
+                <w:rFonts w:ascii="Arial" w:hAnsi="Arial" w:cs="Arial"/>
+                <w:sz w:val="24"/>
+                <w:szCs w:val="24"/>
+              </w:rPr>
+              <w:t>Identificador</w:t>
+            </w:r>
+          </w:p>
+        </w:tc>
+        <w:tc>
+          <w:tcPr>
+            <w:tcW w:w="1664" w:type="dxa"/>
+          </w:tcPr>
+          <w:p>
+            <w:pPr>
+              <w:rPr>
+                <w:rFonts w:ascii="Arial" w:hAnsi="Arial" w:cs="Arial"/>
+                <w:sz w:val="24"/>
+                <w:szCs w:val="24"/>
+              </w:rPr>
+            </w:pPr>
+            <w:r>
+              <w:rPr>
+                <w:rFonts w:ascii="Arial" w:hAnsi="Arial" w:cs="Arial"/>
+                <w:sz w:val="24"/>
+                <w:szCs w:val="24"/>
+              </w:rPr>
+              <w:t>7:5</w:t>
+            </w:r>
+          </w:p>
+        </w:tc>
+        <w:tc>
+          <w:tcPr>
+            <w:tcW w:w="1646" w:type="dxa"/>
+          </w:tcPr>
+          <w:p>
+            <w:pPr>
+              <w:rPr>
+                <w:rFonts w:ascii="Arial" w:hAnsi="Arial" w:cs="Arial"/>
+                <w:sz w:val="24"/>
+                <w:szCs w:val="24"/>
+              </w:rPr>
+            </w:pPr>
+            <w:r>
+              <w:rPr>
+                <w:rFonts w:ascii="Arial" w:hAnsi="Arial" w:cs="Arial"/>
+                <w:sz w:val="24"/>
+                <w:szCs w:val="24"/>
+              </w:rPr>
+              <w:t>4</w:t>
+            </w:r>
+          </w:p>
+        </w:tc>
+      </w:tr>
+      <w:tr>
+        <w:trPr>
+          <w:trHeight w:val="303"/>
+        </w:trPr>
+        <w:tc>
+          <w:tcPr>
+            <w:tcW w:w="1407" w:type="dxa"/>
+          </w:tcPr>
+          <w:p>
+            <w:pPr>
+              <w:rPr>
+                <w:rFonts w:ascii="Arial" w:hAnsi="Arial" w:cs="Arial"/>
+                <w:sz w:val="24"/>
+                <w:szCs w:val="24"/>
+              </w:rPr>
+            </w:pPr>
+            <w:r>
+              <w:rPr>
+                <w:rFonts w:ascii="Arial" w:hAnsi="Arial" w:cs="Arial"/>
+                <w:sz w:val="24"/>
+                <w:szCs w:val="24"/>
+              </w:rPr>
+              <w:t>7</w:t>
+            </w:r>
+          </w:p>
+        </w:tc>
+        <w:tc>
+          <w:tcPr>
+            <w:tcW w:w="2520" w:type="dxa"/>
+          </w:tcPr>
+          <w:p>
+            <w:pPr>
+              <w:rPr>
+                <w:rFonts w:ascii="Arial" w:hAnsi="Arial" w:cs="Arial"/>
+                <w:sz w:val="24"/>
+                <w:szCs w:val="24"/>
+              </w:rPr>
+            </w:pPr>
+            <w:r>
+              <w:rPr>
+                <w:rFonts w:ascii="Arial" w:hAnsi="Arial" w:cs="Arial"/>
+                <w:sz w:val="24"/>
+                <w:szCs w:val="24"/>
+              </w:rPr>
+              <w:t>5</w:t>
+            </w:r>
+          </w:p>
+        </w:tc>
+        <w:tc>
+          <w:tcPr>
+            <w:tcW w:w="1717" w:type="dxa"/>
+          </w:tcPr>
+          <w:p>
+            <w:pPr>
+              <w:rPr>
+                <w:rFonts w:ascii="Arial" w:hAnsi="Arial" w:cs="Arial"/>
+                <w:sz w:val="24"/>
+                <w:szCs w:val="24"/>
+              </w:rPr>
+            </w:pPr>
+            <w:r>
+              <w:rPr>
+                <w:rFonts w:ascii="Arial" w:hAnsi="Arial" w:cs="Arial"/>
+                <w:sz w:val="24"/>
+                <w:szCs w:val="24"/>
+              </w:rPr>
+              <w:t>Numeral</w:t>
+            </w:r>
+          </w:p>
+        </w:tc>
+        <w:tc>
+          <w:tcPr>
+            <w:tcW w:w="1664" w:type="dxa"/>
+          </w:tcPr>
+          <w:p>
+            <w:pPr>
+              <w:rPr>
+                <w:rFonts w:ascii="Arial" w:hAnsi="Arial" w:cs="Arial"/>
+                <w:sz w:val="24"/>
+                <w:szCs w:val="24"/>
+              </w:rPr>
+            </w:pPr>
+            <w:r>
+              <w:rPr>
+                <w:rFonts w:ascii="Arial" w:hAnsi="Arial" w:cs="Arial"/>
+                <w:sz w:val="24"/>
+                <w:szCs w:val="24"/>
+              </w:rPr>
+              <w:t>7:38</w:t>
+            </w:r>
+          </w:p>
+        </w:tc>
+        <w:tc>
+          <w:tcPr>
+            <w:tcW w:w="1646" w:type="dxa"/>
+          </w:tcPr>
+          <w:p>
+            <w:pPr>
+              <w:rPr>
+                <w:rFonts w:ascii="Arial" w:hAnsi="Arial" w:cs="Arial"/>
+                <w:sz w:val="24"/>
+                <w:szCs w:val="24"/>
+              </w:rPr>
+            </w:pPr>
+            <w:r>
+              <w:rPr>
+                <w:rFonts w:ascii="Arial" w:hAnsi="Arial" w:cs="Arial"/>
+                <w:sz w:val="24"/>
+                <w:szCs w:val="24"/>
+              </w:rPr>
+              <w:t>2</w:t>
+            </w:r>
+          </w:p>
+        </w:tc>
+      </w:tr>
+      <w:tr>
+        <w:trPr>
+          <w:trHeight w:val="303"/>
+        </w:trPr>
+        <w:tc>
+          <w:tcPr>
+            <w:tcW w:w="1407" w:type="dxa"/>
+          </w:tcPr>
+          <w:p>
+            <w:pPr>
+              <w:rPr>
+                <w:rFonts w:ascii="Arial" w:hAnsi="Arial" w:cs="Arial"/>
+                <w:sz w:val="24"/>
+                <w:szCs w:val="24"/>
+              </w:rPr>
+            </w:pPr>
+            <w:r>
+              <w:rPr>
+                <w:rFonts w:ascii="Arial" w:hAnsi="Arial" w:cs="Arial"/>
+                <w:sz w:val="24"/>
+                <w:szCs w:val="24"/>
+              </w:rPr>
+              <w:t>8</w:t>
+            </w:r>
+          </w:p>
+        </w:tc>
+        <w:tc>
+          <w:tcPr>
+            <w:tcW w:w="2520" w:type="dxa"/>
+          </w:tcPr>
+          <w:p>
+            <w:pPr>
+              <w:rPr>
+                <w:rFonts w:ascii="Arial" w:hAnsi="Arial" w:cs="Arial"/>
+                <w:sz w:val="24"/>
+                <w:szCs w:val="24"/>
+              </w:rPr>
+            </w:pPr>
+            <w:r>
+              <w:rPr>
+                <w:rFonts w:ascii="Arial" w:hAnsi="Arial" w:cs="Arial"/>
+                <w:sz w:val="24"/>
+                <w:szCs w:val="24"/>
+              </w:rPr>
+              <w:t>2</w:t>
+            </w:r>
+          </w:p>
+        </w:tc>
+        <w:tc>
+          <w:tcPr>
+            <w:tcW w:w="1717" w:type="dxa"/>
+          </w:tcPr>
+          <w:p>
+            <w:pPr>
+              <w:rPr>
+                <w:rFonts w:ascii="Arial" w:hAnsi="Arial" w:cs="Arial"/>
+                <w:sz w:val="24"/>
+                <w:szCs w:val="24"/>
+              </w:rPr>
+            </w:pPr>
+            <w:r>
+              <w:rPr>
+                <w:rFonts w:ascii="Arial" w:hAnsi="Arial" w:cs="Arial"/>
+                <w:sz w:val="24"/>
+                <w:szCs w:val="24"/>
+              </w:rPr>
+              <w:t>Numeral</w:t>
+            </w:r>
+          </w:p>
+        </w:tc>
+        <w:tc>
+          <w:tcPr>
+            <w:tcW w:w="1664" w:type="dxa"/>
+          </w:tcPr>
+          <w:p>
+            <w:pPr>
+              <w:rPr>
+                <w:rFonts w:ascii="Arial" w:hAnsi="Arial" w:cs="Arial"/>
+                <w:sz w:val="24"/>
+                <w:szCs w:val="24"/>
+              </w:rPr>
+            </w:pPr>
+            <w:r>
+              <w:rPr>
+                <w:rFonts w:ascii="Arial" w:hAnsi="Arial" w:cs="Arial"/>
+                <w:sz w:val="24"/>
+                <w:szCs w:val="24"/>
+              </w:rPr>
+              <w:t>9:38</w:t>
+            </w:r>
+          </w:p>
+        </w:tc>
+        <w:tc>
+          <w:tcPr>
+            <w:tcW w:w="1646" w:type="dxa"/>
+          </w:tcPr>
+          <w:p>
+            <w:pPr>
+              <w:rPr>
+                <w:rFonts w:ascii="Arial" w:hAnsi="Arial" w:cs="Arial"/>
+                <w:sz w:val="24"/>
+                <w:szCs w:val="24"/>
+              </w:rPr>
+            </w:pPr>
+            <w:r>
+              <w:rPr>
+                <w:rFonts w:ascii="Arial" w:hAnsi="Arial" w:cs="Arial"/>
+                <w:sz w:val="24"/>
+                <w:szCs w:val="24"/>
+              </w:rPr>
+              <w:t>1</w:t>
+            </w:r>
+          </w:p>
+        </w:tc>
+      </w:tr>
+      <w:tr>
+        <w:trPr>
+          <w:trHeight w:val="303"/>
+        </w:trPr>
+        <w:tc>
+          <w:tcPr>
+            <w:tcW w:w="1407" w:type="dxa"/>
+          </w:tcPr>
+          <w:p>
+            <w:pPr>
+              <w:rPr>
+                <w:rFonts w:ascii="Arial" w:hAnsi="Arial" w:cs="Arial"/>
+                <w:sz w:val="24"/>
+                <w:szCs w:val="24"/>
+              </w:rPr>
+            </w:pPr>
+            <w:r>
+              <w:rPr>
+                <w:rFonts w:ascii="Arial" w:hAnsi="Arial" w:cs="Arial"/>
+                <w:sz w:val="24"/>
+                <w:szCs w:val="24"/>
+              </w:rPr>
+              <w:t>9</w:t>
+            </w:r>
+          </w:p>
+        </w:tc>
+        <w:tc>
+          <w:tcPr>
+            <w:tcW w:w="2520" w:type="dxa"/>
+          </w:tcPr>
+          <w:p>
+            <w:pPr>
+              <w:rPr>
+                <w:rFonts w:ascii="Arial" w:hAnsi="Arial" w:cs="Arial"/>
+                <w:sz w:val="24"/>
+                <w:szCs w:val="24"/>
+              </w:rPr>
+            </w:pPr>
+            <w:r>
+              <w:rPr>
+                <w:rFonts w:ascii="Arial" w:hAnsi="Arial" w:cs="Arial"/>
+                <w:sz w:val="24"/>
+                <w:szCs w:val="24"/>
+              </w:rPr>
+              <w:t>25</w:t>
+            </w:r>
+          </w:p>
+        </w:tc>
+        <w:tc>
+          <w:tcPr>
+            <w:tcW w:w="1717" w:type="dxa"/>
+          </w:tcPr>
+          <w:p>
+            <w:pPr>
+              <w:rPr>
+                <w:rFonts w:ascii="Arial" w:hAnsi="Arial" w:cs="Arial"/>
+                <w:sz w:val="24"/>
+                <w:szCs w:val="24"/>
+              </w:rPr>
+            </w:pPr>
+            <w:r>
+              <w:rPr>
+                <w:rFonts w:ascii="Arial" w:hAnsi="Arial" w:cs="Arial"/>
+                <w:sz w:val="24"/>
+                <w:szCs w:val="24"/>
+              </w:rPr>
+              <w:t>Numeral</w:t>
+            </w:r>
+          </w:p>
+        </w:tc>
+        <w:tc>
+          <w:tcPr>
+            <w:tcW w:w="1664" w:type="dxa"/>
+          </w:tcPr>
+          <w:p>
+            <w:pPr>
+              <w:rPr>
+                <w:rFonts w:ascii="Arial" w:hAnsi="Arial" w:cs="Arial"/>
+                <w:sz w:val="24"/>
+                <w:szCs w:val="24"/>
+              </w:rPr>
+            </w:pPr>
+            <w:r>
+              <w:rPr>
+                <w:rFonts w:ascii="Arial" w:hAnsi="Arial" w:cs="Arial"/>
+                <w:sz w:val="24"/>
+                <w:szCs w:val="24"/>
+              </w:rPr>
+              <w:t>15:10</w:t>
+            </w:r>
+          </w:p>
+        </w:tc>
+        <w:tc>
+          <w:tcPr>
+            <w:tcW w:w="1646" w:type="dxa"/>
+          </w:tcPr>
+          <w:p>
+            <w:pPr>
+              <w:rPr>
+                <w:rFonts w:ascii="Arial" w:hAnsi="Arial" w:cs="Arial"/>
+                <w:sz w:val="24"/>
+                <w:szCs w:val="24"/>
+              </w:rPr>
+            </w:pPr>
+            <w:r>
+              <w:rPr>
+                <w:rFonts w:ascii="Arial" w:hAnsi="Arial" w:cs="Arial"/>
+                <w:sz w:val="24"/>
+                <w:szCs w:val="24"/>
+              </w:rPr>
+              <w:t>1</w:t>
+            </w:r>
+          </w:p>
+        </w:tc>
+      </w:tr>
+      <w:tr>
+        <w:trPr>
+          <w:trHeight w:val="303"/>
+        </w:trPr>
+        <w:tc>
+          <w:tcPr>
+            <w:tcW w:w="1407" w:type="dxa"/>
+          </w:tcPr>
+          <w:p>
+            <w:pPr>
+              <w:rPr>
+                <w:rFonts w:ascii="Arial" w:hAnsi="Arial" w:cs="Arial"/>
+                <w:sz w:val="24"/>
+                <w:szCs w:val="24"/>
+              </w:rPr>
+            </w:pPr>
+            <w:r>
+              <w:rPr>
+                <w:rFonts w:ascii="Arial" w:hAnsi="Arial" w:cs="Arial"/>
+                <w:sz w:val="24"/>
+                <w:szCs w:val="24"/>
+              </w:rPr>
+              <w:t>10</w:t>
+            </w:r>
+          </w:p>
+        </w:tc>
+        <w:tc>
+          <w:tcPr>
+            <w:tcW w:w="2520" w:type="dxa"/>
+          </w:tcPr>
+          <w:p>
+            <w:pPr>
+              <w:rPr>
+                <w:rFonts w:ascii="Arial" w:hAnsi="Arial" w:cs="Arial"/>
+                <w:sz w:val="24"/>
+                <w:szCs w:val="24"/>
+              </w:rPr>
+            </w:pPr>
+            <w:r>
+              <w:rPr>
+                <w:rFonts w:ascii="Arial" w:hAnsi="Arial" w:cs="Arial"/>
+                <w:sz w:val="24"/>
+                <w:szCs w:val="24"/>
+              </w:rPr>
+              <w:t>“Resultado é 25”</w:t>
+            </w:r>
+          </w:p>
+        </w:tc>
+        <w:tc>
+          <w:tcPr>
+            <w:tcW w:w="1717" w:type="dxa"/>
+          </w:tcPr>
+          <w:p>
+            <w:pPr>
+              <w:rPr>
+                <w:rFonts w:ascii="Arial" w:hAnsi="Arial" w:cs="Arial"/>
+                <w:sz w:val="24"/>
+                <w:szCs w:val="24"/>
+              </w:rPr>
+            </w:pPr>
+            <w:r>
+              <w:rPr>
+                <w:rFonts w:ascii="Arial" w:hAnsi="Arial" w:cs="Arial"/>
+                <w:sz w:val="24"/>
+                <w:szCs w:val="24"/>
+              </w:rPr>
+              <w:t>String</w:t>
+            </w:r>
+          </w:p>
+        </w:tc>
+        <w:tc>
+          <w:tcPr>
+            <w:tcW w:w="1664" w:type="dxa"/>
+          </w:tcPr>
+          <w:p>
+            <w:pPr>
+              <w:rPr>
+                <w:rFonts w:ascii="Arial" w:hAnsi="Arial" w:cs="Arial"/>
+                <w:sz w:val="24"/>
+                <w:szCs w:val="24"/>
+              </w:rPr>
+            </w:pPr>
+            <w:r>
+              <w:rPr>
+                <w:rFonts w:ascii="Arial" w:hAnsi="Arial" w:cs="Arial"/>
+                <w:sz w:val="24"/>
+                <w:szCs w:val="24"/>
+              </w:rPr>
+              <w:t>16:20</w:t>
+            </w:r>
+          </w:p>
+        </w:tc>
+        <w:tc>
+          <w:tcPr>
+            <w:tcW w:w="1646" w:type="dxa"/>
+          </w:tcPr>
+          <w:p>
+            <w:pPr>
+              <w:rPr>
+                <w:rFonts w:ascii="Arial" w:hAnsi="Arial" w:cs="Arial"/>
+                <w:sz w:val="24"/>
+                <w:szCs w:val="24"/>
+              </w:rPr>
+            </w:pPr>
+            <w:r>
+              <w:rPr>
+                <w:rFonts w:ascii="Arial" w:hAnsi="Arial" w:cs="Arial"/>
+                <w:sz w:val="24"/>
+                <w:szCs w:val="24"/>
+              </w:rPr>
+              <w:t>1</w:t>
+            </w:r>
+          </w:p>
+        </w:tc>
+      </w:tr>
+      <w:tr>
+        <w:trPr>
+          <w:trHeight w:val="303"/>
+        </w:trPr>
+        <w:tc>
+          <w:tcPr>
+            <w:tcW w:w="1407" w:type="dxa"/>
+          </w:tcPr>
+          <w:p>
+            <w:pPr>
+              <w:rPr>
+                <w:rFonts w:ascii="Arial" w:hAnsi="Arial" w:cs="Arial"/>
+                <w:sz w:val="24"/>
+                <w:szCs w:val="24"/>
+              </w:rPr>
+            </w:pPr>
+            <w:r>
+              <w:rPr>
+                <w:rFonts w:ascii="Arial" w:hAnsi="Arial" w:cs="Arial"/>
+                <w:sz w:val="24"/>
+                <w:szCs w:val="24"/>
+              </w:rPr>
+              <w:t>11</w:t>
+            </w:r>
+          </w:p>
+        </w:tc>
+        <w:tc>
+          <w:tcPr>
+            <w:tcW w:w="2520" w:type="dxa"/>
+          </w:tcPr>
+          <w:p>
+            <w:pPr>
+              <w:rPr>
+                <w:rFonts w:ascii="Arial" w:hAnsi="Arial" w:cs="Arial"/>
+                <w:sz w:val="24"/>
+                <w:szCs w:val="24"/>
+              </w:rPr>
+            </w:pPr>
+            <w:r>
+              <w:rPr>
+                <w:rFonts w:ascii="Arial" w:hAnsi="Arial" w:cs="Arial"/>
+                <w:sz w:val="24"/>
+                <w:szCs w:val="24"/>
+              </w:rPr>
+              <w:t>30</w:t>
+            </w:r>
+          </w:p>
+        </w:tc>
+        <w:tc>
+          <w:tcPr>
+            <w:tcW w:w="1717" w:type="dxa"/>
+          </w:tcPr>
+          <w:p>
+            <w:pPr>
+              <w:rPr>
+                <w:rFonts w:ascii="Arial" w:hAnsi="Arial" w:cs="Arial"/>
+                <w:sz w:val="24"/>
+                <w:szCs w:val="24"/>
+              </w:rPr>
+            </w:pPr>
+            <w:r>
+              <w:rPr>
+                <w:rFonts w:ascii="Arial" w:hAnsi="Arial" w:cs="Arial"/>
+                <w:sz w:val="24"/>
+                <w:szCs w:val="24"/>
+              </w:rPr>
+              <w:t>Numeral</w:t>
+            </w:r>
+          </w:p>
+        </w:tc>
+        <w:tc>
+          <w:tcPr>
+            <w:tcW w:w="1664" w:type="dxa"/>
+          </w:tcPr>
+          <w:p>
+            <w:pPr>
+              <w:rPr>
+                <w:rFonts w:ascii="Arial" w:hAnsi="Arial" w:cs="Arial"/>
+                <w:sz w:val="24"/>
+                <w:szCs w:val="24"/>
+              </w:rPr>
+            </w:pPr>
+            <w:r>
+              <w:rPr>
+                <w:rFonts w:ascii="Arial" w:hAnsi="Arial" w:cs="Arial"/>
+                <w:sz w:val="24"/>
+                <w:szCs w:val="24"/>
+              </w:rPr>
+              <w:t>18:10</w:t>
+            </w:r>
+          </w:p>
+        </w:tc>
+        <w:tc>
+          <w:tcPr>
+            <w:tcW w:w="1646" w:type="dxa"/>
+          </w:tcPr>
+          <w:p>
+            <w:pPr>
+              <w:rPr>
+                <w:rFonts w:ascii="Arial" w:hAnsi="Arial" w:cs="Arial"/>
+                <w:sz w:val="24"/>
+                <w:szCs w:val="24"/>
+              </w:rPr>
+            </w:pPr>
+            <w:r>
+              <w:rPr>
+                <w:rFonts w:ascii="Arial" w:hAnsi="Arial" w:cs="Arial"/>
+                <w:sz w:val="24"/>
+                <w:szCs w:val="24"/>
+              </w:rPr>
+              <w:t>1</w:t>
+            </w:r>
+          </w:p>
+        </w:tc>
+      </w:tr>
+      <w:tr>
+        <w:trPr>
+          <w:trHeight w:val="303"/>
+        </w:trPr>
+        <w:tc>
+          <w:tcPr>
+            <w:tcW w:w="1407" w:type="dxa"/>
+          </w:tcPr>
+          <w:p>
+            <w:pPr>
+              <w:rPr>
+                <w:rFonts w:ascii="Arial" w:hAnsi="Arial" w:cs="Arial"/>
+                <w:sz w:val="24"/>
+                <w:szCs w:val="24"/>
+              </w:rPr>
+            </w:pPr>
+            <w:r>
+              <w:rPr>
+                <w:rFonts w:ascii="Arial" w:hAnsi="Arial" w:cs="Arial"/>
+                <w:sz w:val="24"/>
+                <w:szCs w:val="24"/>
+              </w:rPr>
+              <w:t>12</w:t>
+            </w:r>
+          </w:p>
+        </w:tc>
+        <w:tc>
+          <w:tcPr>
+            <w:tcW w:w="2520" w:type="dxa"/>
+          </w:tcPr>
+          <w:p>
+            <w:pPr>
+              <w:rPr>
+                <w:rFonts w:ascii="Arial" w:hAnsi="Arial" w:cs="Arial"/>
+                <w:sz w:val="24"/>
+                <w:szCs w:val="24"/>
+              </w:rPr>
+            </w:pPr>
+            <w:r>
+              <w:rPr>
+                <w:rFonts w:ascii="Arial" w:hAnsi="Arial" w:cs="Arial"/>
+                <w:sz w:val="24"/>
+                <w:szCs w:val="24"/>
+              </w:rPr>
+              <w:t>“Resultado é 30”</w:t>
+            </w:r>
+          </w:p>
+        </w:tc>
+        <w:tc>
+          <w:tcPr>
+            <w:tcW w:w="1717" w:type="dxa"/>
+          </w:tcPr>
+          <w:p>
+            <w:pPr>
+              <w:rPr>
+                <w:rFonts w:ascii="Arial" w:hAnsi="Arial" w:cs="Arial"/>
+                <w:sz w:val="24"/>
+                <w:szCs w:val="24"/>
+              </w:rPr>
+            </w:pPr>
+            <w:r>
+              <w:rPr>
+                <w:rFonts w:ascii="Arial" w:hAnsi="Arial" w:cs="Arial"/>
+                <w:sz w:val="24"/>
+                <w:szCs w:val="24"/>
+              </w:rPr>
+              <w:t>String</w:t>
+            </w:r>
+          </w:p>
+        </w:tc>
+        <w:tc>
+          <w:tcPr>
+            <w:tcW w:w="1664" w:type="dxa"/>
+          </w:tcPr>
+          <w:p>
+            <w:pPr>
+              <w:rPr>
+                <w:rFonts w:ascii="Arial" w:hAnsi="Arial" w:cs="Arial"/>
+                <w:sz w:val="24"/>
+                <w:szCs w:val="24"/>
+              </w:rPr>
+            </w:pPr>
+            <w:r>
+              <w:rPr>
+                <w:rFonts w:ascii="Arial" w:hAnsi="Arial" w:cs="Arial"/>
+                <w:sz w:val="24"/>
+                <w:szCs w:val="24"/>
+              </w:rPr>
+              <w:t>19:20</w:t>
+            </w:r>
+          </w:p>
+        </w:tc>
+        <w:tc>
+          <w:tcPr>
+            <w:tcW w:w="1646" w:type="dxa"/>
+          </w:tcPr>
+          <w:p>
+            <w:pPr>
+              <w:rPr>
+                <w:rFonts w:ascii="Arial" w:hAnsi="Arial" w:cs="Arial"/>
+                <w:sz w:val="24"/>
+                <w:szCs w:val="24"/>
+              </w:rPr>
+            </w:pPr>
+            <w:r>
+              <w:rPr>
+                <w:rFonts w:ascii="Arial" w:hAnsi="Arial" w:cs="Arial"/>
+                <w:sz w:val="24"/>
+                <w:szCs w:val="24"/>
+              </w:rPr>
+              <w:t>1</w:t>
+            </w:r>
+          </w:p>
+        </w:tc>
+      </w:tr>
+      <w:tr>
+        <w:trPr>
+          <w:trHeight w:val="303"/>
+        </w:trPr>
+        <w:tc>
+          <w:tcPr>
+            <w:tcW w:w="1407" w:type="dxa"/>
+          </w:tcPr>
+          <w:p>
+            <w:pPr>
+              <w:rPr>
+                <w:rFonts w:ascii="Arial" w:hAnsi="Arial" w:cs="Arial"/>
+                <w:sz w:val="24"/>
+                <w:szCs w:val="24"/>
+              </w:rPr>
+            </w:pPr>
+            <w:r>
+              <w:rPr>
+                <w:rFonts w:ascii="Arial" w:hAnsi="Arial" w:cs="Arial"/>
+                <w:sz w:val="24"/>
+                <w:szCs w:val="24"/>
+              </w:rPr>
+              <w:t>13</w:t>
+            </w:r>
+          </w:p>
+        </w:tc>
+        <w:tc>
+          <w:tcPr>
+            <w:tcW w:w="2520" w:type="dxa"/>
+          </w:tcPr>
+          <w:p>
+            <w:pPr>
+              <w:rPr>
+                <w:rFonts w:ascii="Arial" w:hAnsi="Arial" w:cs="Arial"/>
+                <w:sz w:val="24"/>
+                <w:szCs w:val="24"/>
+              </w:rPr>
+            </w:pPr>
+            <w:r>
+              <w:rPr>
+                <w:rFonts w:ascii="Arial" w:hAnsi="Arial" w:cs="Arial"/>
+                <w:sz w:val="24"/>
+                <w:szCs w:val="24"/>
+              </w:rPr>
+              <w:t>“Resultado é outro valor”</w:t>
+            </w:r>
+          </w:p>
+        </w:tc>
+        <w:tc>
+          <w:tcPr>
+            <w:tcW w:w="1717" w:type="dxa"/>
+          </w:tcPr>
+          <w:p>
+            <w:pPr>
+              <w:rPr>
+                <w:rFonts w:ascii="Arial" w:hAnsi="Arial" w:cs="Arial"/>
+                <w:sz w:val="24"/>
+                <w:szCs w:val="24"/>
+              </w:rPr>
+            </w:pPr>
+            <w:r>
+              <w:rPr>
+                <w:rFonts w:ascii="Arial" w:hAnsi="Arial" w:cs="Arial"/>
+                <w:sz w:val="24"/>
+                <w:szCs w:val="24"/>
+              </w:rPr>
+              <w:t>String</w:t>
+            </w:r>
+          </w:p>
+        </w:tc>
+        <w:tc>
+          <w:tcPr>
+            <w:tcW w:w="1664" w:type="dxa"/>
+          </w:tcPr>
+          <w:p>
+            <w:pPr>
+              <w:rPr>
+                <w:rFonts w:ascii="Arial" w:hAnsi="Arial" w:cs="Arial"/>
+                <w:sz w:val="24"/>
+                <w:szCs w:val="24"/>
+              </w:rPr>
+            </w:pPr>
+            <w:r>
+              <w:rPr>
+                <w:rFonts w:ascii="Arial" w:hAnsi="Arial" w:cs="Arial"/>
+                <w:sz w:val="24"/>
+                <w:szCs w:val="24"/>
+              </w:rPr>
+              <w:t>22:20</w:t>
+            </w:r>
+          </w:p>
+        </w:tc>
+        <w:tc>
+          <w:tcPr>
+            <w:tcW w:w="1646" w:type="dxa"/>
+          </w:tcPr>
+          <w:p>
+            <w:pPr>
+              <w:rPr>
+                <w:rFonts w:ascii="Arial" w:hAnsi="Arial" w:cs="Arial"/>
+                <w:sz w:val="24"/>
+                <w:szCs w:val="24"/>
+              </w:rPr>
+            </w:pPr>
+            <w:r>
+              <w:rPr>
+                <w:rFonts w:ascii="Arial" w:hAnsi="Arial" w:cs="Arial"/>
+                <w:sz w:val="24"/>
+                <w:szCs w:val="24"/>
+              </w:rPr>
+              <w:t>1</w:t>
+            </w:r>
+          </w:p>
+        </w:tc>
+      </w:tr>
+      <w:tr>
+        <w:trPr>
+          <w:trHeight w:val="303"/>
+        </w:trPr>
+        <w:tc>
+          <w:tcPr>
+            <w:tcW w:w="1407" w:type="dxa"/>
+          </w:tcPr>
+          <w:p>
+            <w:pPr>
+              <w:rPr>
+                <w:rFonts w:ascii="Arial" w:hAnsi="Arial" w:cs="Arial"/>
+                <w:sz w:val="24"/>
+                <w:szCs w:val="24"/>
+              </w:rPr>
+            </w:pPr>
+            <w:r>
+              <w:rPr>
+                <w:rFonts w:ascii="Arial" w:hAnsi="Arial" w:cs="Arial"/>
+                <w:sz w:val="24"/>
+                <w:szCs w:val="24"/>
+              </w:rPr>
+              <w:t>14</w:t>
+            </w:r>
+          </w:p>
+        </w:tc>
+        <w:tc>
+          <w:tcPr>
+            <w:tcW w:w="2520" w:type="dxa"/>
+          </w:tcPr>
+          <w:p>
+            <w:pPr>
+              <w:rPr>
+                <w:rFonts w:ascii="Arial" w:hAnsi="Arial" w:cs="Arial"/>
+                <w:sz w:val="24"/>
+                <w:szCs w:val="24"/>
+              </w:rPr>
+            </w:pPr>
+            <w:r>
+              <w:rPr>
+                <w:rFonts w:ascii="Arial" w:hAnsi="Arial" w:cs="Arial"/>
+                <w:sz w:val="24"/>
+                <w:szCs w:val="24"/>
+              </w:rPr>
+              <w:t>mensagem</w:t>
+            </w:r>
+          </w:p>
+        </w:tc>
+        <w:tc>
+          <w:tcPr>
+            <w:tcW w:w="1717" w:type="dxa"/>
+          </w:tcPr>
+          <w:p>
+            <w:pPr>
+              <w:rPr>
+                <w:rFonts w:ascii="Arial" w:hAnsi="Arial" w:cs="Arial"/>
+                <w:sz w:val="24"/>
+                <w:szCs w:val="24"/>
+              </w:rPr>
+            </w:pPr>
+            <w:r>
+              <w:rPr>
+                <w:rFonts w:ascii="Arial" w:hAnsi="Arial" w:cs="Arial"/>
+                <w:sz w:val="24"/>
+                <w:szCs w:val="24"/>
+              </w:rPr>
+              <w:t>Identificador</w:t>
+            </w:r>
+          </w:p>
+        </w:tc>
+        <w:tc>
+          <w:tcPr>
+            <w:tcW w:w="1664" w:type="dxa"/>
+          </w:tcPr>
+          <w:p>
+            <w:pPr>
+              <w:rPr>
+                <w:rFonts w:ascii="Arial" w:hAnsi="Arial" w:cs="Arial"/>
+                <w:sz w:val="24"/>
+                <w:szCs w:val="24"/>
+              </w:rPr>
+            </w:pPr>
+            <w:r>
+              <w:rPr>
+                <w:rFonts w:ascii="Arial" w:hAnsi="Arial" w:cs="Arial"/>
+                <w:sz w:val="24"/>
+                <w:szCs w:val="24"/>
+              </w:rPr>
+              <w:t>16:9</w:t>
+            </w:r>
+          </w:p>
+        </w:tc>
+        <w:tc>
+          <w:tcPr>
+            <w:tcW w:w="1646" w:type="dxa"/>
+          </w:tcPr>
+          <w:p>
+            <w:pPr>
+              <w:rPr>
+                <w:rFonts w:ascii="Arial" w:hAnsi="Arial" w:cs="Arial"/>
+                <w:sz w:val="24"/>
+                <w:szCs w:val="24"/>
+              </w:rPr>
+            </w:pPr>
+            <w:r>
+              <w:rPr>
+                <w:rFonts w:ascii="Arial" w:hAnsi="Arial" w:cs="Arial"/>
+                <w:sz w:val="24"/>
+                <w:szCs w:val="24"/>
+              </w:rPr>
+              <w:t>3</w:t>
+            </w:r>
+          </w:p>
+        </w:tc>
+      </w:tr>
+    </w:tbl>
+    <w:p>
+      <w:pPr>
+        <w:rPr>
+          <w:rFonts w:ascii="Arial" w:hAnsi="Arial" w:cs="Arial"/>
+          <w:sz w:val="24"/>
+          <w:szCs w:val="24"/>
+        </w:rPr>
+      </w:pPr>
     </w:p>
     <w:p>
       <w:pPr>
         <w:rPr>
           <w:rFonts w:ascii="Arial" w:hAnsi="Arial" w:cs="Arial"/>
+          <w:b/>
+          <w:bCs/>
           <w:sz w:val="24"/>
           <w:szCs w:val="24"/>
         </w:rPr>
       </w:pPr>
-      <w:r>
-        <w:rPr>
-          <w:rFonts w:ascii="Arial" w:hAnsi="Arial" w:cs="Arial"/>
+    </w:p>
+    <w:p>
+      <w:pPr>
+        <w:rPr>
+          <w:rFonts w:ascii="Arial" w:hAnsi="Arial" w:cs="Arial"/>
+          <w:b/>
+          <w:bCs/>
+          <w:sz w:val="24"/>
+          <w:szCs w:val="24"/>
+        </w:rPr>
+      </w:pPr>
+      <w:r>
+        <w:rPr>
+          <w:rFonts w:ascii="Arial" w:hAnsi="Arial" w:cs="Arial"/>
+          <w:b/>
+          <w:bCs/>
+          <w:sz w:val="24"/>
+          <w:szCs w:val="24"/>
+        </w:rPr>
+        <w:t xml:space="preserve">Diferença de reconhecer </w:t>
+      </w:r>
+      <w:proofErr w:type="spellStart"/>
+      <w:r>
+        <w:rPr>
+          <w:rFonts w:ascii="Arial" w:hAnsi="Arial" w:cs="Arial"/>
+          <w:b/>
+          <w:bCs/>
+          <w:sz w:val="24"/>
+          <w:szCs w:val="24"/>
+        </w:rPr>
+        <w:t>if</w:t>
+      </w:r>
+      <w:proofErr w:type="spellEnd"/>
+      <w:r>
+        <w:rPr>
+          <w:rFonts w:ascii="Arial" w:hAnsi="Arial" w:cs="Arial"/>
+          <w:b/>
+          <w:bCs/>
+          <w:sz w:val="24"/>
+          <w:szCs w:val="24"/>
+        </w:rPr>
+        <w:t xml:space="preserve"> como </w:t>
+      </w:r>
+      <w:proofErr w:type="gramStart"/>
+      <w:r>
+        <w:rPr>
+          <w:rFonts w:ascii="Arial" w:hAnsi="Arial" w:cs="Arial"/>
+          <w:b/>
+          <w:bCs/>
+          <w:sz w:val="24"/>
+          <w:szCs w:val="24"/>
+        </w:rPr>
+        <w:t>palavra chave</w:t>
+      </w:r>
+      <w:proofErr w:type="gramEnd"/>
+      <w:r>
+        <w:rPr>
+          <w:rFonts w:ascii="Arial" w:hAnsi="Arial" w:cs="Arial"/>
+          <w:b/>
+          <w:bCs/>
+          <w:sz w:val="24"/>
+          <w:szCs w:val="24"/>
+        </w:rPr>
+        <w:t xml:space="preserve"> ou identificador:</w:t>
+      </w:r>
+    </w:p>
+    <w:p>
+      <w:pPr>
+        <w:rPr>
+          <w:rFonts w:ascii="Arial" w:hAnsi="Arial" w:cs="Arial"/>
+          <w:sz w:val="24"/>
+          <w:szCs w:val="24"/>
+        </w:rPr>
+      </w:pPr>
+      <w:r>
+        <w:rPr>
+          <w:rFonts w:ascii="Arial" w:hAnsi="Arial" w:cs="Arial"/>
+          <w:sz w:val="24"/>
+          <w:szCs w:val="24"/>
+        </w:rPr>
+        <w:t xml:space="preserve">Na gramática contida no </w:t>
+      </w:r>
+      <w:proofErr w:type="gramStart"/>
+      <w:r>
+        <w:rPr>
+          <w:rFonts w:ascii="Arial" w:hAnsi="Arial" w:cs="Arial"/>
+          <w:sz w:val="24"/>
+          <w:szCs w:val="24"/>
+        </w:rPr>
+        <w:t>arquivo .g</w:t>
+      </w:r>
+      <w:proofErr w:type="gramEnd"/>
+      <w:r>
+        <w:rPr>
+          <w:rFonts w:ascii="Arial" w:hAnsi="Arial" w:cs="Arial"/>
+          <w:sz w:val="24"/>
+          <w:szCs w:val="24"/>
+        </w:rPr>
+        <w:t xml:space="preserve">4, temos o seguinte </w:t>
+      </w:r>
+      <w:proofErr w:type="spellStart"/>
+      <w:r>
+        <w:rPr>
+          <w:rFonts w:ascii="Arial" w:hAnsi="Arial" w:cs="Arial"/>
+          <w:sz w:val="24"/>
+          <w:szCs w:val="24"/>
+        </w:rPr>
+        <w:t>regex</w:t>
+      </w:r>
+      <w:proofErr w:type="spellEnd"/>
+      <w:r>
+        <w:rPr>
+          <w:rFonts w:ascii="Arial" w:hAnsi="Arial" w:cs="Arial"/>
+          <w:sz w:val="24"/>
+          <w:szCs w:val="24"/>
+        </w:rPr>
+        <w:t>:</w:t>
+      </w:r>
+    </w:p>
+    <w:p>
+      <w:pPr>
+        <w:rPr>
+          <w:rFonts w:ascii="Arial" w:hAnsi="Arial" w:cs="Arial"/>
+          <w:sz w:val="24"/>
+          <w:szCs w:val="24"/>
+        </w:rPr>
+      </w:pPr>
+      <w:r>
+        <w:rPr>
+          <w:rFonts w:ascii="Arial" w:hAnsi="Arial" w:cs="Arial"/>
+          <w:noProof/>
           <w:sz w:val="24"/>
           <w:szCs w:val="24"/>
         </w:rPr>
@@ -781,10 +2515,10 @@
       <w:r>
         <w:rPr>
           <w:rFonts w:ascii="Arial" w:hAnsi="Arial" w:cs="Arial"/>
-          <w:sz w:val="24"/>
-          <w:szCs w:val="24"/>
-        </w:rPr>
-        <w:lastRenderedPageBreak/>
+          <w:noProof/>
+          <w:sz w:val="24"/>
+          <w:szCs w:val="24"/>
+        </w:rPr>
         <w:drawing>
           <wp:inline distT="0" distB="0" distL="0" distR="0" wp14:anchorId="721FD39F" wp14:editId="4A067DA9">
             <wp:extent cx="4486901" cy="428685"/>
@@ -868,9 +2602,11 @@
       <w:r>
         <w:rPr>
           <w:rFonts w:ascii="Arial" w:hAnsi="Arial" w:cs="Arial"/>
-          <w:sz w:val="24"/>
-          <w:szCs w:val="24"/>
-        </w:rPr>
+          <w:noProof/>
+          <w:sz w:val="24"/>
+          <w:szCs w:val="24"/>
+        </w:rPr>
+        <w:lastRenderedPageBreak/>
         <w:drawing>
           <wp:inline distT="0" distB="0" distL="0" distR="0" wp14:anchorId="04A0A6F7" wp14:editId="7163B1ED">
             <wp:extent cx="1771897" cy="2152950"/>

</xml_diff>